<commit_message>
validator kecuali jika sudah di delete-softdeletes
</commit_message>
<xml_diff>
--- a/public/dokumentasi/cara instal dan jalanin laravel.docx
+++ b/public/dokumentasi/cara instal dan jalanin laravel.docx
@@ -95,25 +95,7 @@
           <w:sz w:val="24"/>
           <w:szCs w:val="24"/>
         </w:rPr>
-        <w:t xml:space="preserve">Install git bash, link download </w:t>
-      </w:r>
-      <w:proofErr w:type="spellStart"/>
-      <w:r>
-        <w:rPr>
-          <w:rFonts w:cstheme="minorHAnsi"/>
-          <w:sz w:val="24"/>
-          <w:szCs w:val="24"/>
-        </w:rPr>
-        <w:t>dibawah</w:t>
-      </w:r>
-      <w:proofErr w:type="spellEnd"/>
-      <w:r>
-        <w:rPr>
-          <w:rFonts w:cstheme="minorHAnsi"/>
-          <w:sz w:val="24"/>
-          <w:szCs w:val="24"/>
-        </w:rPr>
-        <w:t>:</w:t>
+        <w:t>Install git bash, link download dibawah:</w:t>
       </w:r>
     </w:p>
     <w:p>
@@ -199,95 +181,21 @@
           <w:szCs w:val="24"/>
         </w:rPr>
       </w:pPr>
-      <w:proofErr w:type="spellStart"/>
-      <w:r>
-        <w:rPr>
-          <w:rFonts w:cstheme="minorHAnsi"/>
-          <w:sz w:val="24"/>
-          <w:szCs w:val="24"/>
-        </w:rPr>
-        <w:t>Atau</w:t>
-      </w:r>
-      <w:proofErr w:type="spellEnd"/>
-      <w:r>
-        <w:rPr>
-          <w:rFonts w:cstheme="minorHAnsi"/>
-          <w:sz w:val="24"/>
-          <w:szCs w:val="24"/>
-        </w:rPr>
-        <w:t xml:space="preserve"> clone </w:t>
-      </w:r>
-      <w:proofErr w:type="spellStart"/>
-      <w:r>
-        <w:rPr>
-          <w:rFonts w:cstheme="minorHAnsi"/>
-          <w:sz w:val="24"/>
-          <w:szCs w:val="24"/>
-        </w:rPr>
-        <w:t>cmd</w:t>
-      </w:r>
-      <w:proofErr w:type="spellEnd"/>
-      <w:r>
-        <w:rPr>
-          <w:rFonts w:cstheme="minorHAnsi"/>
-          <w:sz w:val="24"/>
-          <w:szCs w:val="24"/>
-        </w:rPr>
-        <w:t xml:space="preserve"> </w:t>
-      </w:r>
-      <w:proofErr w:type="spellStart"/>
-      <w:r>
-        <w:rPr>
-          <w:rFonts w:cstheme="minorHAnsi"/>
-          <w:sz w:val="24"/>
-          <w:szCs w:val="24"/>
-        </w:rPr>
-        <w:t>ketik</w:t>
-      </w:r>
-      <w:proofErr w:type="spellEnd"/>
-      <w:r>
-        <w:rPr>
-          <w:rFonts w:cstheme="minorHAnsi"/>
-          <w:sz w:val="24"/>
-          <w:szCs w:val="24"/>
-        </w:rPr>
-        <w:t xml:space="preserve"> </w:t>
-      </w:r>
-      <w:proofErr w:type="spellStart"/>
-      <w:r>
-        <w:rPr>
-          <w:rFonts w:cstheme="minorHAnsi"/>
-          <w:sz w:val="24"/>
-          <w:szCs w:val="24"/>
-        </w:rPr>
-        <w:t>berikut</w:t>
-      </w:r>
-      <w:proofErr w:type="spellEnd"/>
-      <w:r>
-        <w:rPr>
-          <w:rFonts w:cstheme="minorHAnsi"/>
-          <w:sz w:val="24"/>
-          <w:szCs w:val="24"/>
-        </w:rPr>
-        <w:t xml:space="preserve"> </w:t>
-      </w:r>
-      <w:proofErr w:type="spellStart"/>
-      <w:r>
-        <w:rPr>
-          <w:rFonts w:cstheme="minorHAnsi"/>
-          <w:sz w:val="24"/>
-          <w:szCs w:val="24"/>
-        </w:rPr>
-        <w:t>ini</w:t>
-      </w:r>
-      <w:proofErr w:type="spellEnd"/>
-      <w:r>
-        <w:rPr>
-          <w:rFonts w:cstheme="minorHAnsi"/>
-          <w:sz w:val="24"/>
-          <w:szCs w:val="24"/>
-        </w:rPr>
-        <w:t>:</w:t>
+      <w:r>
+        <w:rPr>
+          <w:rFonts w:cstheme="minorHAnsi"/>
+          <w:sz w:val="24"/>
+          <w:szCs w:val="24"/>
+        </w:rPr>
+        <w:t xml:space="preserve">Atau clone cmd </w:t>
+      </w:r>
+      <w:r>
+        <w:rPr>
+          <w:rFonts w:cstheme="minorHAnsi"/>
+          <w:sz w:val="24"/>
+          <w:szCs w:val="24"/>
+        </w:rPr>
+        <w:t>ketik berikut ini:</w:t>
       </w:r>
     </w:p>
     <w:p>
@@ -311,34 +219,14 @@
         </w:rPr>
         <w:t xml:space="preserve">Git clone </w:t>
       </w:r>
-      <w:proofErr w:type="spellStart"/>
-      <w:r>
-        <w:rPr>
-          <w:rFonts w:cstheme="minorHAnsi"/>
-          <w:sz w:val="24"/>
-          <w:szCs w:val="24"/>
-        </w:rPr>
-        <w:t>git@github.com:gurafwisandi</w:t>
-      </w:r>
-      <w:proofErr w:type="spellEnd"/>
-      <w:r>
-        <w:rPr>
-          <w:rFonts w:cstheme="minorHAnsi"/>
-          <w:sz w:val="24"/>
-          <w:szCs w:val="24"/>
-        </w:rPr>
-        <w:t>/</w:t>
-      </w:r>
-      <w:proofErr w:type="spellStart"/>
-      <w:r>
-        <w:rPr>
-          <w:rFonts w:cstheme="minorHAnsi"/>
-          <w:sz w:val="24"/>
-          <w:szCs w:val="24"/>
-        </w:rPr>
-        <w:t>sms_gateway.git</w:t>
-      </w:r>
-      <w:proofErr w:type="spellEnd"/>
+      <w:r>
+        <w:rPr>
+          <w:rFonts w:cstheme="minorHAnsi"/>
+          <w:sz w:val="24"/>
+          <w:szCs w:val="24"/>
+        </w:rPr>
+        <w:t>git@github.com:gurafwisandi/sms_gateway.git</w:t>
+      </w:r>
     </w:p>
     <w:p>
       <w:pPr>
@@ -359,54 +247,8 @@
           <w:sz w:val="24"/>
           <w:szCs w:val="24"/>
         </w:rPr>
-        <w:t xml:space="preserve">Jika </w:t>
-      </w:r>
-      <w:proofErr w:type="spellStart"/>
-      <w:r>
-        <w:rPr>
-          <w:rFonts w:cstheme="minorHAnsi"/>
-          <w:sz w:val="24"/>
-          <w:szCs w:val="24"/>
-        </w:rPr>
-        <w:t>semua</w:t>
-      </w:r>
-      <w:proofErr w:type="spellEnd"/>
-      <w:r>
-        <w:rPr>
-          <w:rFonts w:cstheme="minorHAnsi"/>
-          <w:sz w:val="24"/>
-          <w:szCs w:val="24"/>
-        </w:rPr>
-        <w:t xml:space="preserve"> script </w:t>
-      </w:r>
-      <w:proofErr w:type="spellStart"/>
-      <w:r>
-        <w:rPr>
-          <w:rFonts w:cstheme="minorHAnsi"/>
-          <w:sz w:val="24"/>
-          <w:szCs w:val="24"/>
-        </w:rPr>
-        <w:t>sudah</w:t>
-      </w:r>
-      <w:proofErr w:type="spellEnd"/>
-      <w:r>
-        <w:rPr>
-          <w:rFonts w:cstheme="minorHAnsi"/>
-          <w:sz w:val="24"/>
-          <w:szCs w:val="24"/>
-        </w:rPr>
-        <w:t xml:space="preserve"> </w:t>
-      </w:r>
-      <w:proofErr w:type="spellStart"/>
-      <w:r>
-        <w:rPr>
-          <w:rFonts w:cstheme="minorHAnsi"/>
-          <w:sz w:val="24"/>
-          <w:szCs w:val="24"/>
-        </w:rPr>
-        <w:t>ada</w:t>
-      </w:r>
-      <w:proofErr w:type="spellEnd"/>
+        <w:t>Jika semua script sudah ada</w:t>
+      </w:r>
     </w:p>
     <w:p>
       <w:pPr>
@@ -427,25 +269,7 @@
           <w:sz w:val="24"/>
           <w:szCs w:val="24"/>
         </w:rPr>
-        <w:t>Buka VSCODE -&gt; menu terminal (</w:t>
-      </w:r>
-      <w:proofErr w:type="spellStart"/>
-      <w:r>
-        <w:rPr>
-          <w:rFonts w:cstheme="minorHAnsi"/>
-          <w:sz w:val="24"/>
-          <w:szCs w:val="24"/>
-        </w:rPr>
-        <w:t>topbar</w:t>
-      </w:r>
-      <w:proofErr w:type="spellEnd"/>
-      <w:r>
-        <w:rPr>
-          <w:rFonts w:cstheme="minorHAnsi"/>
-          <w:sz w:val="24"/>
-          <w:szCs w:val="24"/>
-        </w:rPr>
-        <w:t>) -&gt; new terminal</w:t>
+        <w:t>Buka VSCODE -&gt; menu terminal (topbar) -&gt; new terminal</w:t>
       </w:r>
     </w:p>
     <w:p>
@@ -461,59 +285,13 @@
           <w:szCs w:val="24"/>
         </w:rPr>
       </w:pPr>
-      <w:proofErr w:type="spellStart"/>
-      <w:r>
-        <w:rPr>
-          <w:rFonts w:cstheme="minorHAnsi"/>
-          <w:sz w:val="24"/>
-          <w:szCs w:val="24"/>
-        </w:rPr>
-        <w:t>Ketik</w:t>
-      </w:r>
-      <w:proofErr w:type="spellEnd"/>
-      <w:r>
-        <w:rPr>
-          <w:rFonts w:cstheme="minorHAnsi"/>
-          <w:sz w:val="24"/>
-          <w:szCs w:val="24"/>
-        </w:rPr>
-        <w:t xml:space="preserve"> </w:t>
-      </w:r>
-      <w:proofErr w:type="spellStart"/>
-      <w:r>
-        <w:rPr>
-          <w:rFonts w:cstheme="minorHAnsi"/>
-          <w:sz w:val="24"/>
-          <w:szCs w:val="24"/>
-        </w:rPr>
-        <w:t>langkah-langkah</w:t>
-      </w:r>
-      <w:proofErr w:type="spellEnd"/>
-      <w:r>
-        <w:rPr>
-          <w:rFonts w:cstheme="minorHAnsi"/>
-          <w:sz w:val="24"/>
-          <w:szCs w:val="24"/>
-        </w:rPr>
-        <w:t xml:space="preserve"> </w:t>
-      </w:r>
-      <w:proofErr w:type="spellStart"/>
-      <w:r>
-        <w:rPr>
-          <w:rFonts w:cstheme="minorHAnsi"/>
-          <w:sz w:val="24"/>
-          <w:szCs w:val="24"/>
-        </w:rPr>
-        <w:t>berikut</w:t>
-      </w:r>
-      <w:proofErr w:type="spellEnd"/>
-      <w:r>
-        <w:rPr>
-          <w:rFonts w:cstheme="minorHAnsi"/>
-          <w:sz w:val="24"/>
-          <w:szCs w:val="24"/>
-        </w:rPr>
-        <w:t xml:space="preserve"> </w:t>
+      <w:r>
+        <w:rPr>
+          <w:rFonts w:cstheme="minorHAnsi"/>
+          <w:sz w:val="24"/>
+          <w:szCs w:val="24"/>
+        </w:rPr>
+        <w:t xml:space="preserve">Ketik langkah-langkah berikut </w:t>
       </w:r>
       <w:r>
         <w:rPr>
@@ -531,73 +309,7 @@
           <w:sz w:val="24"/>
           <w:szCs w:val="24"/>
         </w:rPr>
-        <w:t>(</w:t>
-      </w:r>
-      <w:proofErr w:type="spellStart"/>
-      <w:r>
-        <w:rPr>
-          <w:rFonts w:cstheme="minorHAnsi"/>
-          <w:b/>
-          <w:bCs/>
-          <w:sz w:val="24"/>
-          <w:szCs w:val="24"/>
-        </w:rPr>
-        <w:t>tanpa</w:t>
-      </w:r>
-      <w:proofErr w:type="spellEnd"/>
-      <w:r>
-        <w:rPr>
-          <w:rFonts w:cstheme="minorHAnsi"/>
-          <w:b/>
-          <w:bCs/>
-          <w:sz w:val="24"/>
-          <w:szCs w:val="24"/>
-        </w:rPr>
-        <w:t xml:space="preserve"> </w:t>
-      </w:r>
-      <w:proofErr w:type="spellStart"/>
-      <w:r>
-        <w:rPr>
-          <w:rFonts w:cstheme="minorHAnsi"/>
-          <w:b/>
-          <w:bCs/>
-          <w:sz w:val="24"/>
-          <w:szCs w:val="24"/>
-        </w:rPr>
-        <w:t>kutip</w:t>
-      </w:r>
-      <w:proofErr w:type="spellEnd"/>
-      <w:r>
-        <w:rPr>
-          <w:rFonts w:cstheme="minorHAnsi"/>
-          <w:b/>
-          <w:bCs/>
-          <w:sz w:val="24"/>
-          <w:szCs w:val="24"/>
-        </w:rPr>
-        <w:t xml:space="preserve"> </w:t>
-      </w:r>
-      <w:proofErr w:type="spellStart"/>
-      <w:r>
-        <w:rPr>
-          <w:rFonts w:cstheme="minorHAnsi"/>
-          <w:b/>
-          <w:bCs/>
-          <w:sz w:val="24"/>
-          <w:szCs w:val="24"/>
-        </w:rPr>
-        <w:t>semua</w:t>
-      </w:r>
-      <w:proofErr w:type="spellEnd"/>
-      <w:r>
-        <w:rPr>
-          <w:rFonts w:cstheme="minorHAnsi"/>
-          <w:b/>
-          <w:bCs/>
-          <w:sz w:val="24"/>
-          <w:szCs w:val="24"/>
-        </w:rPr>
-        <w:t>)</w:t>
+        <w:t>(tanpa kutip semua)</w:t>
       </w:r>
     </w:p>
     <w:p>
@@ -621,15 +333,7 @@
         </w:numPr>
       </w:pPr>
       <w:r>
-        <w:t>cp .</w:t>
-      </w:r>
-      <w:proofErr w:type="spellStart"/>
-      <w:r>
-        <w:t>env.example</w:t>
-      </w:r>
-      <w:proofErr w:type="spellEnd"/>
-      <w:r>
-        <w:t xml:space="preserve"> .env</w:t>
+        <w:t>cp .env.example .env</w:t>
       </w:r>
     </w:p>
     <w:p>
@@ -640,19 +344,9 @@
           <w:numId w:val="1"/>
         </w:numPr>
       </w:pPr>
-      <w:proofErr w:type="spellStart"/>
-      <w:r>
-        <w:t>php</w:t>
-      </w:r>
-      <w:proofErr w:type="spellEnd"/>
-      <w:r>
-        <w:t xml:space="preserve"> artisan </w:t>
-      </w:r>
-      <w:proofErr w:type="spellStart"/>
-      <w:r>
-        <w:t>key:generate</w:t>
-      </w:r>
-      <w:proofErr w:type="spellEnd"/>
+      <w:r>
+        <w:t>php artisan key:generate</w:t>
+      </w:r>
     </w:p>
     <w:p>
       <w:pPr>
@@ -662,52 +356,18 @@
           <w:numId w:val="1"/>
         </w:numPr>
       </w:pPr>
-      <w:proofErr w:type="spellStart"/>
-      <w:r>
-        <w:t>buka</w:t>
-      </w:r>
-      <w:proofErr w:type="spellEnd"/>
-      <w:r>
-        <w:t xml:space="preserve"> .env -&gt; </w:t>
-      </w:r>
-      <w:proofErr w:type="spellStart"/>
-      <w:r>
-        <w:t>ubah</w:t>
-      </w:r>
-      <w:proofErr w:type="spellEnd"/>
-      <w:r>
-        <w:t xml:space="preserve"> DB_DATABASE </w:t>
-      </w:r>
-      <w:proofErr w:type="spellStart"/>
-      <w:r>
-        <w:t>sesuai</w:t>
-      </w:r>
-      <w:proofErr w:type="spellEnd"/>
-      <w:r>
-        <w:t xml:space="preserve"> </w:t>
-      </w:r>
-      <w:proofErr w:type="spellStart"/>
-      <w:r>
-        <w:t>yg</w:t>
-      </w:r>
-      <w:proofErr w:type="spellEnd"/>
-      <w:r>
-        <w:t xml:space="preserve"> </w:t>
-      </w:r>
-      <w:proofErr w:type="spellStart"/>
-      <w:r>
-        <w:t>dibuat</w:t>
-      </w:r>
-      <w:proofErr w:type="spellEnd"/>
-      <w:r>
-        <w:t xml:space="preserve"> di localhost (phpMyAdmin)</w:t>
-      </w:r>
-    </w:p>
-    <w:p>
-      <w:pPr>
-        <w:pStyle w:val="ListParagraph"/>
-      </w:pPr>
-      <w:r>
+      <w:r>
+        <w:t>buka .env -&gt; ubah DB_DATABASE sesuai yg dibuat di localhost (phpMyAdmin)</w:t>
+      </w:r>
+    </w:p>
+    <w:p>
+      <w:pPr>
+        <w:pStyle w:val="ListParagraph"/>
+      </w:pPr>
+      <w:r>
+        <w:rPr>
+          <w:noProof/>
+        </w:rPr>
         <w:drawing>
           <wp:inline distT="0" distB="0" distL="0" distR="0" wp14:anchorId="43DC1FD0" wp14:editId="098BF7E7">
             <wp:extent cx="5943600" cy="4237990"/>
@@ -753,13 +413,20 @@
           <w:numId w:val="1"/>
         </w:numPr>
       </w:pPr>
-      <w:proofErr w:type="spellStart"/>
-      <w:r>
-        <w:t>php</w:t>
-      </w:r>
-      <w:proofErr w:type="spellEnd"/>
-      <w:r>
-        <w:t xml:space="preserve"> artisan migrate –seed</w:t>
+      <w:r>
+        <w:t>php artisan migrate</w:t>
+      </w:r>
+      <w:r>
+        <w:t>:fresh</w:t>
+      </w:r>
+      <w:r>
+        <w:t xml:space="preserve"> </w:t>
+      </w:r>
+      <w:r>
+        <w:t>--</w:t>
+      </w:r>
+      <w:r>
+        <w:t>seed</w:t>
       </w:r>
     </w:p>
     <w:p>
@@ -770,13 +437,8 @@
           <w:numId w:val="1"/>
         </w:numPr>
       </w:pPr>
-      <w:proofErr w:type="spellStart"/>
-      <w:r>
-        <w:t>php</w:t>
-      </w:r>
-      <w:proofErr w:type="spellEnd"/>
-      <w:r>
-        <w:t xml:space="preserve"> artisan serve</w:t>
+      <w:r>
+        <w:t>php artisan serve</w:t>
       </w:r>
     </w:p>
     <w:sectPr>

</xml_diff>